<commit_message>
README päivitetty katselmuksen pohjalta, tehty englanninkielinen versio
</commit_message>
<xml_diff>
--- a/readme-teksti.docx
+++ b/readme-teksti.docx
@@ -7,107 +7,41 @@
         <w:pStyle w:val="Title"/>
       </w:pPr>
       <w:r>
-        <w:t>Tietoliikenteen sovellusprojekti syksy 2024</w:t>
-      </w:r>
-    </w:p>
-    <w:p>
-      <w:pPr>
-        <w:spacing w:line="259" w:lineRule="auto"/>
-      </w:pPr>
-    </w:p>
-    <w:p>
-      <w:pPr>
-        <w:spacing w:line="259" w:lineRule="auto"/>
-      </w:pPr>
-      <w:r>
-        <w:t>Projektin tavoitteena oli tehdä nRF5340-kehitysalustalle ohjelma, joka ottaa dataa kiihtyvyysanturilta ja tekoälyn avulla päättelee siitä anturin asennon ja lähettää tämän langattomasti IoT-laitteelle, joka välittää tiedon eteenpäin tietokantaan. Tietokannasta tiedot pystyy lukemaan HTTP-rajapinnasta.</w:t>
-      </w:r>
-    </w:p>
-    <w:p>
-      <w:pPr>
-        <w:spacing w:line="259" w:lineRule="auto"/>
-      </w:pPr>
-      <w:r>
-        <w:t>Lisäksi kurssilla opeteltiin scrum- ja kanban-metodien käyttöä projektin yhteydessä</w:t>
-      </w:r>
-      <w:r>
-        <w:t>.</w:t>
-      </w:r>
-    </w:p>
-    <w:p>
-      <w:pPr>
-        <w:spacing w:line="259" w:lineRule="auto"/>
-      </w:pPr>
-      <w:r>
-        <w:t>Projekti suoritettiin OAMK:n tietotekniikan koulutusohjelman toisen vuosikurssin syksyllä.</w:t>
-      </w:r>
-    </w:p>
-    <w:p>
-      <w:pPr>
-        <w:pStyle w:val="Heading1"/>
-      </w:pPr>
-      <w:r>
-        <w:t>Ryhmän jäsenet</w:t>
-      </w:r>
-    </w:p>
-    <w:p>
-      <w:pPr>
-        <w:spacing w:line="259" w:lineRule="auto"/>
-      </w:pPr>
-      <w:hyperlink r:id="rId5" w:history="1">
-        <w:r>
-          <w:rPr>
-            <w:rStyle w:val="Hyperlink"/>
-          </w:rPr>
-          <w:t>@Nornalite</w:t>
-        </w:r>
-      </w:hyperlink>
-      <w:r>
-        <w:t xml:space="preserve"> </w:t>
-      </w:r>
-    </w:p>
-    <w:p>
-      <w:pPr>
-        <w:spacing w:line="259" w:lineRule="auto"/>
-      </w:pPr>
-      <w:hyperlink r:id="rId6" w:history="1">
-        <w:r>
-          <w:rPr>
-            <w:rStyle w:val="Hyperlink"/>
-          </w:rPr>
-          <w:t>@baarnuo</w:t>
-        </w:r>
-      </w:hyperlink>
-      <w:r>
-        <w:t xml:space="preserve"> </w:t>
-      </w:r>
-    </w:p>
-    <w:p>
-      <w:pPr>
-        <w:pStyle w:val="Heading1"/>
-      </w:pPr>
-      <w:r>
-        <w:t>Projektin vaiheet</w:t>
-      </w:r>
-    </w:p>
-    <w:p>
-      <w:pPr>
-        <w:spacing w:line="259" w:lineRule="auto"/>
-        <w:rPr>
-          <w:noProof/>
-          <w14:ligatures w14:val="standardContextual"/>
-        </w:rPr>
-      </w:pPr>
-      <w:r>
-        <w:rPr>
-          <w:i/>
-          <w:iCs/>
-        </w:rPr>
-        <w:t>Kuva: Järjestelmän arkkitehtuuri</w:t>
-      </w:r>
-    </w:p>
-    <w:p>
-      <w:pPr>
+        <w:t>Tietoliikenteen sovellusprojekti</w:t>
+      </w:r>
+      <w:r>
+        <w:t>,</w:t>
+      </w:r>
+      <w:r>
+        <w:t xml:space="preserve"> syksy 2024</w:t>
+      </w:r>
+      <w:r>
+        <w:t>: kiihtyvyysanturidataa käsittelevä järjestelmä</w:t>
+      </w:r>
+    </w:p>
+    <w:p>
+      <w:r>
+        <w:t>Projektin tavoitteena oli tehdä nRF5340-kehitysalustalle ohjelma, joka ottaa dataa kiihtyvyysanturilta ja tekoälyn avulla päättelee siitä anturin asennon ja lähettää tämän langattomasti IoT-laitteelle, joka välittää tiedon eteenpäin tietokantaan</w:t>
+      </w:r>
+      <w:r>
+        <w:t xml:space="preserve">. </w:t>
+      </w:r>
+      <w:r>
+        <w:t>Tietokannasta tiedot pystyy lukemaan HTTP-rajapinnasta.</w:t>
+      </w:r>
+      <w:r>
+        <w:t xml:space="preserve"> (Kuva </w:t>
+      </w:r>
+      <w:r>
+        <w:t>1</w:t>
+      </w:r>
+      <w:r>
+        <w:t>.)</w:t>
+      </w:r>
+    </w:p>
+    <w:p>
+      <w:pPr>
+        <w:keepNext/>
         <w:spacing w:line="259" w:lineRule="auto"/>
       </w:pPr>
       <w:r>
@@ -116,7 +50,7 @@
           <w14:ligatures w14:val="standardContextual"/>
         </w:rPr>
         <w:drawing>
-          <wp:inline distT="0" distB="0" distL="0" distR="0" wp14:anchorId="49CF7F59" wp14:editId="5DF46FF8">
+          <wp:inline distT="0" distB="0" distL="0" distR="0" wp14:anchorId="3242FFCE" wp14:editId="4F5C4F3C">
             <wp:extent cx="5562600" cy="1255992"/>
             <wp:effectExtent l="0" t="0" r="0" b="1905"/>
             <wp:docPr id="1133669834" name="Picture 2" descr="A diagram of a computer&#10;&#10;Description automatically generated"/>
@@ -131,7 +65,7 @@
                     <pic:cNvPicPr/>
                   </pic:nvPicPr>
                   <pic:blipFill>
-                    <a:blip r:embed="rId7" cstate="print">
+                    <a:blip r:embed="rId5" cstate="print">
                       <a:extLst>
                         <a:ext uri="{28A0092B-C50C-407E-A947-70E740481C1C}">
                           <a14:useLocalDpi xmlns:a14="http://schemas.microsoft.com/office/drawing/2010/main" val="0"/>
@@ -160,55 +94,110 @@
     </w:p>
     <w:p>
       <w:pPr>
+        <w:pStyle w:val="Caption"/>
+      </w:pPr>
+      <w:r>
+        <w:t xml:space="preserve">KUVA </w:t>
+      </w:r>
+      <w:r>
+        <w:fldChar w:fldCharType="begin"/>
+      </w:r>
+      <w:r>
+        <w:instrText xml:space="preserve"> SEQ KUVA \* ARABIC </w:instrText>
+      </w:r>
+      <w:r>
+        <w:fldChar w:fldCharType="separate"/>
+      </w:r>
+      <w:r>
+        <w:rPr>
+          <w:noProof/>
+        </w:rPr>
+        <w:t>1</w:t>
+      </w:r>
+      <w:r>
+        <w:fldChar w:fldCharType="end"/>
+      </w:r>
+      <w:r>
+        <w:t>. Järjestelmän arkkitehtuuri</w:t>
+      </w:r>
+    </w:p>
+    <w:p>
+      <w:r>
+        <w:t xml:space="preserve">Lisäksi kurssilla opeteltiin </w:t>
+      </w:r>
+      <w:r>
+        <w:t>S</w:t>
+      </w:r>
+      <w:r>
+        <w:t xml:space="preserve">crum- ja </w:t>
+      </w:r>
+      <w:r>
+        <w:t>K</w:t>
+      </w:r>
+      <w:r>
+        <w:t>anban-metodien käyttöä projektin yhteydessä</w:t>
+      </w:r>
+      <w:r>
+        <w:t>.</w:t>
+      </w:r>
+    </w:p>
+    <w:p>
+      <w:r>
+        <w:t>Projekti suoritettiin toisen vuosikurssin syksyllä OAMK:n tietotekniikan koulutusohjelman laiteläheisen ohjelmistokehityksen opinnoissa.</w:t>
+      </w:r>
+    </w:p>
+    <w:p>
+      <w:pPr>
+        <w:pStyle w:val="Heading1"/>
+      </w:pPr>
+      <w:r>
+        <w:t>Ryhmän jäsenet</w:t>
+      </w:r>
+    </w:p>
+    <w:p>
+      <w:pPr>
         <w:spacing w:line="259" w:lineRule="auto"/>
-        <w:rPr>
-          <w:i/>
-          <w:iCs/>
-        </w:rPr>
-      </w:pPr>
-      <w:r>
-        <w:rPr>
-          <w:i/>
-          <w:iCs/>
-        </w:rPr>
-        <w:t>Kuva: Hieno laitteistomme</w:t>
-      </w:r>
-      <w:r>
-        <w:rPr>
-          <w:i/>
-          <w:iCs/>
-        </w:rPr>
-        <w:t xml:space="preserve"> - </w:t>
-      </w:r>
-      <w:r>
-        <w:rPr>
-          <w:i/>
-          <w:iCs/>
-        </w:rPr>
-        <w:t>Raspberry Pi (vihertävä laatikko vasemmalla), kiihtyvyysanturi (punaisessa laatikossa), nRF 5340 -alusta (sinertävä levy alaoikealla), mittausdatan vastaanottoa Raspberry Pi:lle (ruudulla vasemmalla), tietokannan datan lukua HTTP-</w:t>
-      </w:r>
-      <w:r>
-        <w:rPr>
-          <w:i/>
-          <w:iCs/>
-        </w:rPr>
-        <w:t xml:space="preserve">rajapinnasta </w:t>
-      </w:r>
-      <w:r>
-        <w:rPr>
-          <w:i/>
-          <w:iCs/>
-        </w:rPr>
-        <w:t>(ruudulla oikealla)</w:t>
+      </w:pPr>
+      <w:hyperlink r:id="rId6" w:history="1">
+        <w:r>
+          <w:rPr>
+            <w:rStyle w:val="Hyperlink"/>
+          </w:rPr>
+          <w:t>@Nornalite</w:t>
+        </w:r>
+      </w:hyperlink>
+      <w:r>
+        <w:t xml:space="preserve"> </w:t>
       </w:r>
     </w:p>
     <w:p>
       <w:pPr>
         <w:spacing w:line="259" w:lineRule="auto"/>
-        <w:rPr>
-          <w:i/>
-          <w:iCs/>
-        </w:rPr>
+      </w:pPr>
+      <w:hyperlink r:id="rId7" w:history="1">
+        <w:r>
+          <w:rPr>
+            <w:rStyle w:val="Hyperlink"/>
+          </w:rPr>
+          <w:t>@baarnuo</w:t>
+        </w:r>
+      </w:hyperlink>
+      <w:r>
+        <w:t xml:space="preserve"> </w:t>
+      </w:r>
+    </w:p>
+    <w:p>
+      <w:pPr>
+        <w:pStyle w:val="Heading1"/>
+      </w:pPr>
+      <w:r>
+        <w:t>Projektin vaiheet</w:t>
+      </w:r>
+    </w:p>
+    <w:p>
+      <w:pPr>
+        <w:keepNext/>
+        <w:spacing w:line="259" w:lineRule="auto"/>
       </w:pPr>
       <w:r>
         <w:rPr>
@@ -218,8 +207,8 @@
           <w14:ligatures w14:val="standardContextual"/>
         </w:rPr>
         <w:drawing>
-          <wp:inline distT="0" distB="0" distL="0" distR="0" wp14:anchorId="40C20F80" wp14:editId="4D43FE20">
-            <wp:extent cx="2649870" cy="1987550"/>
+          <wp:inline distT="0" distB="0" distL="0" distR="0" wp14:anchorId="1D7EEE31" wp14:editId="4B77400D">
+            <wp:extent cx="3225800" cy="2419529"/>
             <wp:effectExtent l="0" t="0" r="0" b="0"/>
             <wp:docPr id="774044711" name="Picture 1" descr="A computer with wires connected to it&#10;&#10;Description automatically generated"/>
             <wp:cNvGraphicFramePr>
@@ -247,7 +236,7 @@
                   <pic:spPr>
                     <a:xfrm>
                       <a:off x="0" y="0"/>
-                      <a:ext cx="2704111" cy="2028234"/>
+                      <a:ext cx="3337685" cy="2503449"/>
                     </a:xfrm>
                     <a:prstGeom prst="rect">
                       <a:avLst/>
@@ -262,6 +251,39 @@
     </w:p>
     <w:p>
       <w:pPr>
+        <w:pStyle w:val="Caption"/>
+        <w:rPr>
+          <w:i w:val="0"/>
+          <w:iCs w:val="0"/>
+        </w:rPr>
+      </w:pPr>
+      <w:r>
+        <w:t xml:space="preserve">KUVA </w:t>
+      </w:r>
+      <w:r>
+        <w:fldChar w:fldCharType="begin"/>
+      </w:r>
+      <w:r>
+        <w:instrText xml:space="preserve"> SEQ KUVA \* ARABIC </w:instrText>
+      </w:r>
+      <w:r>
+        <w:fldChar w:fldCharType="separate"/>
+      </w:r>
+      <w:r>
+        <w:rPr>
+          <w:noProof/>
+        </w:rPr>
+        <w:t>2</w:t>
+      </w:r>
+      <w:r>
+        <w:fldChar w:fldCharType="end"/>
+      </w:r>
+      <w:r>
+        <w:t>. Laitteistomme</w:t>
+      </w:r>
+    </w:p>
+    <w:p>
+      <w:pPr>
         <w:pStyle w:val="Heading2"/>
       </w:pPr>
       <w:r>
@@ -293,31 +315,16 @@
       </w:r>
     </w:p>
     <w:p>
-      <w:r>
-        <w:t xml:space="preserve">Ensisijaisena algoritmina toimi k-keskiarvoklusterointi, jossa arvotut datakeskittymien keskipisteet hakeutuvat kierros kierrokselta kohti lähimpiä datapisteitä. </w:t>
-      </w:r>
-    </w:p>
-    <w:p>
-      <w:pPr>
-        <w:rPr>
-          <w:i/>
-          <w:iCs/>
-        </w:rPr>
-      </w:pPr>
-      <w:r>
-        <w:rPr>
-          <w:i/>
-          <w:iCs/>
-        </w:rPr>
-        <w:t>Kuva: K-keskiarvoklusterointialgoritmi laskennan ensimmäisen kierroksen jälkeen</w:t>
-      </w:r>
-    </w:p>
-    <w:p>
-      <w:pPr>
-        <w:rPr>
-          <w:b/>
-          <w:bCs/>
-        </w:rPr>
+      <w:pPr>
+        <w:keepNext/>
+      </w:pPr>
+      <w:r>
+        <w:t>Ensisijaisena algoritmina toimi k-keskiarvoklusterointi, jossa arvotut datakeskittymien keskipisteet hakeutuvat kierros kierrokselta kohti lähimpiä datapisteitä (kuva 3.) Algoritmin luomisen ja koulutuksen jälkeen toimme lasketut keskipisteet .h-tiedostoon, josta käytimme niitä luetun datan lähimmän keskipisteen eli suunnan määritykseen.</w:t>
+      </w:r>
+    </w:p>
+    <w:p>
+      <w:pPr>
+        <w:keepNext/>
       </w:pPr>
       <w:r>
         <w:rPr>
@@ -370,34 +377,70 @@
       </w:r>
     </w:p>
     <w:p>
+      <w:pPr>
+        <w:pStyle w:val="Caption"/>
+        <w:rPr>
+          <w:b/>
+          <w:bCs/>
+        </w:rPr>
+      </w:pPr>
+      <w:r>
+        <w:t xml:space="preserve">KUVA </w:t>
+      </w:r>
+      <w:r>
+        <w:fldChar w:fldCharType="begin"/>
+      </w:r>
+      <w:r>
+        <w:instrText xml:space="preserve"> SEQ KUVA \* ARABIC </w:instrText>
+      </w:r>
+      <w:r>
+        <w:fldChar w:fldCharType="separate"/>
+      </w:r>
+      <w:r>
+        <w:rPr>
+          <w:noProof/>
+        </w:rPr>
+        <w:t>3</w:t>
+      </w:r>
+      <w:r>
+        <w:fldChar w:fldCharType="end"/>
+      </w:r>
+      <w:r>
+        <w:t>. K-keskiarvoklusterointialgoritmi laskennan ensimmäisen kierroksen jälkeen</w:t>
+      </w:r>
+    </w:p>
+    <w:p>
+      <w:r>
+        <w:t>Lisätehtävänä opetin Tensorflow-kirjaston avulla yksinkertaisen neuroverkon lajittelemaan datapisteitä</w:t>
+      </w:r>
+      <w:r>
+        <w:t xml:space="preserve"> (kuva 4</w:t>
+      </w:r>
+      <w:r>
+        <w:t>.</w:t>
+      </w:r>
+      <w:r>
+        <w:t>)</w:t>
+      </w:r>
+      <w:r>
+        <w:t xml:space="preserve"> Hyviä tuloksia antoi herätteiden luokitteluun tarkoitetun Catergorical Crossentropy -häviöfunktion ja suurista korjausliikkeistä aloittavan, jatkuvasti tarkentuvan Exponential Decay -optimisaattorin käyttö. Opetuksen jälkeen toin painokertoimet ja bias-</w:t>
+      </w:r>
       <w:r>
         <w:lastRenderedPageBreak/>
-        <w:t>Lisätehtävänä opetin Tensorflow-kirjaston avulla yksinkertaisen neuroverkon lajittelemaan datapisteitä. Hyviä tuloksia antoi herätteiden luokitteluun tarkoitetun Catergorical Crossentropy -häviöfunktion ja suurista korjausliikkeistä aloittavan, jatkuvasti tarkentuvan Exponential Decay -optimisaattorin käyttö. Opetuksen jälkeen toin painokertoimet ja bias-arvot .h-tiedostoon, josta niitä sai käytettyä nRF 5340 -alustalle luodussa neuroverkkoa matkivassa ohjelmassa mittaustulosten luokitteluun.</w:t>
-      </w:r>
-    </w:p>
-    <w:p>
-      <w:pPr>
-        <w:rPr>
-          <w:i/>
-          <w:iCs/>
-        </w:rPr>
-      </w:pPr>
-      <w:r>
-        <w:rPr>
-          <w:i/>
-          <w:iCs/>
-        </w:rPr>
-        <w:t>Kuva: Neuroverkkomalli</w:t>
-      </w:r>
-    </w:p>
-    <w:p>
+        <w:t>arvot .h-tiedostoon, josta niitä sai käytettyä nRF 5340 -alustalle luodussa neuroverkkoa matkivassa ohjelmassa mittaustulosten luokitteluun.</w:t>
+      </w:r>
+    </w:p>
+    <w:p>
+      <w:pPr>
+        <w:keepNext/>
+      </w:pPr>
       <w:r>
         <w:rPr>
           <w:noProof/>
           <w14:ligatures w14:val="standardContextual"/>
         </w:rPr>
         <w:drawing>
-          <wp:inline distT="0" distB="0" distL="0" distR="0" wp14:anchorId="294A1B5F" wp14:editId="58A5BB71">
+          <wp:inline distT="0" distB="0" distL="0" distR="0" wp14:anchorId="294A1B5F" wp14:editId="467157BB">
             <wp:extent cx="4121150" cy="1130716"/>
             <wp:effectExtent l="0" t="0" r="0" b="0"/>
             <wp:docPr id="537731295" name="Picture 3" descr="A screenshot of a computer program&#10;&#10;Description automatically generated"/>
@@ -441,6 +484,35 @@
     </w:p>
     <w:p>
       <w:pPr>
+        <w:pStyle w:val="Caption"/>
+      </w:pPr>
+      <w:r>
+        <w:t xml:space="preserve">KUVA </w:t>
+      </w:r>
+      <w:r>
+        <w:fldChar w:fldCharType="begin"/>
+      </w:r>
+      <w:r>
+        <w:instrText xml:space="preserve"> SEQ KUVA \* ARABIC </w:instrText>
+      </w:r>
+      <w:r>
+        <w:fldChar w:fldCharType="separate"/>
+      </w:r>
+      <w:r>
+        <w:rPr>
+          <w:noProof/>
+        </w:rPr>
+        <w:t>4</w:t>
+      </w:r>
+      <w:r>
+        <w:fldChar w:fldCharType="end"/>
+      </w:r>
+      <w:r>
+        <w:t>. Neuroverkkomalli</w:t>
+      </w:r>
+    </w:p>
+    <w:p>
+      <w:pPr>
         <w:pStyle w:val="Heading2"/>
       </w:pPr>
       <w:r>
@@ -461,9 +533,6 @@
       </w:r>
     </w:p>
     <w:p>
-      <w:pPr>
-        <w:spacing w:line="259" w:lineRule="auto"/>
-      </w:pPr>
       <w:r>
         <w:t>Saimme koululta allokoidut henkilökohtaiset Linux-serverit, joita käytimme Linuxin opetteluun (ja sitä tukevien lisätehtävien tekoon)</w:t>
       </w:r>
@@ -481,7 +550,38 @@
     </w:p>
     <w:p>
       <w:r>
-        <w:t>Kurssilla opetettiin scrum-metodologiaa, ja pidimme säännöllisiä ryhmä- ja tiimipalavereja. Tehtävien seuraamisessa apuna oli GitHubin projektiosion kanban-taulu.</w:t>
+        <w:t xml:space="preserve">Kurssilla </w:t>
+      </w:r>
+      <w:r>
+        <w:t>seurattiin Scrum-metodologian oppeja; projekti jaettiin pieniin, viikottaisiin osioihin ja osioiden edistymistä seurattiin päivittäisillä ryhmäpalavereilla ja viikottaisilla useampien ryhmien kokouksilla</w:t>
+      </w:r>
+      <w:r>
+        <w:t>.</w:t>
+      </w:r>
+      <w:r>
+        <w:t xml:space="preserve"> </w:t>
+      </w:r>
+      <w:r>
+        <w:t xml:space="preserve">Tehtävien seuraamisessa apuna oli GitHubin projektiosion </w:t>
+      </w:r>
+      <w:r>
+        <w:t>K</w:t>
+      </w:r>
+      <w:r>
+        <w:t>anban-taulu.</w:t>
+      </w:r>
+    </w:p>
+    <w:p>
+      <w:pPr>
+        <w:pStyle w:val="Heading1"/>
+      </w:pPr>
+      <w:r>
+        <w:t>Yhteenveto</w:t>
+      </w:r>
+    </w:p>
+    <w:p>
+      <w:r>
+        <w:t>[jotain projektin sujumisesta ja vastaavaa]</w:t>
       </w:r>
     </w:p>
     <w:sectPr>
@@ -1021,9 +1121,9 @@
   <w:style w:type="paragraph" w:default="1" w:styleId="Normal">
     <w:name w:val="Normal"/>
     <w:qFormat/>
-    <w:rsid w:val="00F35E66"/>
+    <w:rsid w:val="00205D5F"/>
     <w:pPr>
-      <w:spacing w:line="360" w:lineRule="auto"/>
+      <w:spacing w:line="240" w:lineRule="auto"/>
     </w:pPr>
     <w:rPr>
       <w:rFonts w:ascii="Atkinson Hyperlegible" w:hAnsi="Atkinson Hyperlegible"/>
@@ -1039,14 +1139,15 @@
     <w:link w:val="Heading1Char"/>
     <w:uiPriority w:val="9"/>
     <w:qFormat/>
-    <w:rsid w:val="00650751"/>
+    <w:rsid w:val="002F2343"/>
     <w:pPr>
       <w:keepNext/>
       <w:keepLines/>
       <w:numPr>
         <w:numId w:val="2"/>
       </w:numPr>
-      <w:spacing w:before="240" w:after="0"/>
+      <w:spacing w:before="240" w:after="120"/>
+      <w:ind w:left="431" w:hanging="431"/>
       <w:outlineLvl w:val="0"/>
     </w:pPr>
     <w:rPr>
@@ -1244,7 +1345,6 @@
   <w:style w:type="character" w:default="1" w:styleId="DefaultParagraphFont">
     <w:name w:val="Default Paragraph Font"/>
     <w:uiPriority w:val="1"/>
-    <w:semiHidden/>
     <w:unhideWhenUsed/>
   </w:style>
   <w:style w:type="table" w:default="1" w:styleId="TableNormal">
@@ -1273,12 +1373,14 @@
     <w:basedOn w:val="DefaultParagraphFont"/>
     <w:link w:val="Heading1"/>
     <w:uiPriority w:val="9"/>
-    <w:rsid w:val="00433C44"/>
+    <w:rsid w:val="002F2343"/>
     <w:rPr>
       <w:rFonts w:ascii="Atkinson Hyperlegible" w:eastAsiaTheme="majorEastAsia" w:hAnsi="Atkinson Hyperlegible" w:cstheme="majorBidi"/>
       <w:color w:val="0F4761" w:themeColor="accent1" w:themeShade="BF"/>
+      <w:kern w:val="0"/>
       <w:sz w:val="32"/>
       <w:szCs w:val="32"/>
+      <w14:ligatures w14:val="none"/>
     </w:rPr>
   </w:style>
   <w:style w:type="character" w:customStyle="1" w:styleId="Heading2Char">
@@ -1405,7 +1507,7 @@
     <w:qFormat/>
     <w:rsid w:val="00650751"/>
     <w:pPr>
-      <w:spacing w:before="120" w:after="120" w:line="240" w:lineRule="auto"/>
+      <w:spacing w:before="120" w:after="120"/>
       <w:jc w:val="both"/>
     </w:pPr>
     <w:rPr>
@@ -1523,9 +1625,9 @@
     <w:link w:val="TitleChar"/>
     <w:uiPriority w:val="10"/>
     <w:qFormat/>
-    <w:rsid w:val="00ED5AA3"/>
+    <w:rsid w:val="000259E2"/>
     <w:pPr>
-      <w:spacing w:after="80" w:line="240" w:lineRule="auto"/>
+      <w:spacing w:after="360"/>
       <w:contextualSpacing/>
     </w:pPr>
     <w:rPr>
@@ -1541,7 +1643,7 @@
     <w:basedOn w:val="DefaultParagraphFont"/>
     <w:link w:val="Title"/>
     <w:uiPriority w:val="10"/>
-    <w:rsid w:val="00ED5AA3"/>
+    <w:rsid w:val="000259E2"/>
     <w:rPr>
       <w:rFonts w:asciiTheme="majorHAnsi" w:eastAsiaTheme="majorEastAsia" w:hAnsiTheme="majorHAnsi" w:cstheme="majorBidi"/>
       <w:spacing w:val="-10"/>
@@ -1717,6 +1819,25 @@
     <w:rPr>
       <w:color w:val="605E5C"/>
       <w:shd w:val="clear" w:color="auto" w:fill="E1DFDD"/>
+    </w:rPr>
+  </w:style>
+  <w:style w:type="paragraph" w:styleId="Caption">
+    <w:name w:val="caption"/>
+    <w:basedOn w:val="Normal"/>
+    <w:next w:val="Normal"/>
+    <w:uiPriority w:val="35"/>
+    <w:unhideWhenUsed/>
+    <w:qFormat/>
+    <w:rsid w:val="007C1263"/>
+    <w:pPr>
+      <w:spacing w:after="200"/>
+    </w:pPr>
+    <w:rPr>
+      <w:i/>
+      <w:iCs/>
+      <w:color w:val="0E2841" w:themeColor="text2"/>
+      <w:sz w:val="22"/>
+      <w:szCs w:val="18"/>
     </w:rPr>
   </w:style>
 </w:styles>

</xml_diff>

<commit_message>
Kirjalliset lopputuotokset suht valmiiksi
</commit_message>
<xml_diff>
--- a/readme-teksti.docx
+++ b/readme-teksti.docx
@@ -21,7 +21,13 @@
     </w:p>
     <w:p>
       <w:r>
-        <w:t>Projektin tavoitteena oli tehdä nRF5340-kehitysalustalle ohjelma, joka ottaa dataa kiihtyvyysanturilta ja tekoälyn avulla päättelee siitä anturin asennon ja lähettää tämän langattomasti IoT-laitteelle, joka välittää tiedon eteenpäin tietokantaan</w:t>
+        <w:t>Projektin tavoitteena oli tehdä nRF5340-kehitysalustalle ohjelma, joka ottaa dataa kiihtyvyysanturilta</w:t>
+      </w:r>
+      <w:r>
+        <w:t>,</w:t>
+      </w:r>
+      <w:r>
+        <w:t xml:space="preserve"> tekoälyn avulla päättelee siitä anturin asennon ja lähettää tämän langattomasti IoT-laitteelle, joka välittää tiedon eteenpäin tietokantaan</w:t>
       </w:r>
       <w:r>
         <w:t xml:space="preserve">. </w:t>
@@ -440,7 +446,7 @@
           <w14:ligatures w14:val="standardContextual"/>
         </w:rPr>
         <w:drawing>
-          <wp:inline distT="0" distB="0" distL="0" distR="0" wp14:anchorId="294A1B5F" wp14:editId="467157BB">
+          <wp:inline distT="0" distB="0" distL="0" distR="0" wp14:anchorId="294A1B5F" wp14:editId="778A87B7">
             <wp:extent cx="4121150" cy="1130716"/>
             <wp:effectExtent l="0" t="0" r="0" b="0"/>
             <wp:docPr id="537731295" name="Picture 3" descr="A screenshot of a computer program&#10;&#10;Description automatically generated"/>
@@ -553,7 +559,13 @@
         <w:t xml:space="preserve">Kurssilla </w:t>
       </w:r>
       <w:r>
-        <w:t>seurattiin Scrum-metodologian oppeja; projekti jaettiin pieniin, viikottaisiin osioihin ja osioiden edistymistä seurattiin päivittäisillä ryhmäpalavereilla ja viikottaisilla useampien ryhmien kokouksilla</w:t>
+        <w:t xml:space="preserve">seurattiin Scrum-metodologian oppeja; projekti jaettiin pieniin, viikottaisiin osioihin ja osioiden edistymistä seurattiin päivittäisillä ryhmäpalavereilla </w:t>
+      </w:r>
+      <w:r>
+        <w:t>sekä</w:t>
+      </w:r>
+      <w:r>
+        <w:t xml:space="preserve"> viikottaisilla useampien ryhmien kokouksilla</w:t>
       </w:r>
       <w:r>
         <w:t>.</w:t>
@@ -581,7 +593,13 @@
     </w:p>
     <w:p>
       <w:r>
-        <w:t>[jotain projektin sujumisesta ja vastaavaa]</w:t>
+        <w:t xml:space="preserve">Projekti sujui hyvin ja </w:t>
+      </w:r>
+      <w:r>
+        <w:t>pysyimme projektin aikana aikataulussa.</w:t>
+      </w:r>
+      <w:r>
+        <w:t xml:space="preserve"> Saimme sekä projektin perusosion että lisätehtävät valmiiksi.</w:t>
       </w:r>
     </w:p>
     <w:sectPr>
@@ -1345,6 +1363,7 @@
   <w:style w:type="character" w:default="1" w:styleId="DefaultParagraphFont">
     <w:name w:val="Default Paragraph Font"/>
     <w:uiPriority w:val="1"/>
+    <w:semiHidden/>
     <w:unhideWhenUsed/>
   </w:style>
   <w:style w:type="table" w:default="1" w:styleId="TableNormal">

</xml_diff>